<commit_message>
Pushing 2/18/24 - Module 7
</commit_message>
<xml_diff>
--- a/Module-6/Alspaugh-Module_6.2.docx
+++ b/Module-6/Alspaugh-Module_6.2.docx
@@ -17,13 +17,11 @@
         <w:t>Module 6.2</w:t>
       </w:r>
     </w:p>
-    <w:p/>
     <w:p>
       <w:r>
         <w:rPr>
           <w:noProof/>
         </w:rPr>
-        <w:lastRenderedPageBreak/>
         <w:drawing>
           <wp:inline distT="0" distB="0" distL="0" distR="0" wp14:anchorId="0CBFA1C4" wp14:editId="16C17CDB">
             <wp:extent cx="5943600" cy="5835015"/>
@@ -66,10 +64,18 @@
           </wp:inline>
         </w:drawing>
       </w:r>
+    </w:p>
+    <w:p>
+      <w:r>
+        <w:br w:type="page"/>
+      </w:r>
+    </w:p>
+    <w:p>
       <w:r>
         <w:rPr>
           <w:noProof/>
         </w:rPr>
+        <w:lastRenderedPageBreak/>
         <w:drawing>
           <wp:inline distT="0" distB="0" distL="0" distR="0" wp14:anchorId="20641C5F" wp14:editId="3E7EC361">
             <wp:extent cx="2524477" cy="2010056"/>
@@ -116,7 +122,6 @@
         <w:rPr>
           <w:noProof/>
         </w:rPr>
-        <w:lastRenderedPageBreak/>
         <w:drawing>
           <wp:inline distT="0" distB="0" distL="0" distR="0" wp14:anchorId="5D2548B3" wp14:editId="1DABF56D">
             <wp:extent cx="5943600" cy="1466850"/>
@@ -160,6 +165,25 @@
         </w:drawing>
       </w:r>
     </w:p>
+    <w:p>
+      <w:proofErr w:type="spellStart"/>
+      <w:r>
+        <w:t>Github</w:t>
+      </w:r>
+      <w:proofErr w:type="spellEnd"/>
+      <w:r>
+        <w:t xml:space="preserve">: </w:t>
+      </w:r>
+      <w:hyperlink r:id="rId7" w:history="1">
+        <w:r>
+          <w:rPr>
+            <w:rStyle w:val="Hyperlink"/>
+          </w:rPr>
+          <w:t>https://github.com/flamel1292/CSD-310</w:t>
+        </w:r>
+      </w:hyperlink>
+    </w:p>
+    <w:p/>
     <w:sectPr>
       <w:pgSz w:w="12240" w:h="15840"/>
       <w:pgMar w:top="1440" w:right="1440" w:bottom="1440" w:left="1440" w:header="720" w:footer="720" w:gutter="0"/>
@@ -598,6 +622,29 @@
     <w:semiHidden/>
     <w:unhideWhenUsed/>
   </w:style>
+  <w:style w:type="character" w:styleId="Hyperlink">
+    <w:name w:val="Hyperlink"/>
+    <w:basedOn w:val="DefaultParagraphFont"/>
+    <w:uiPriority w:val="99"/>
+    <w:unhideWhenUsed/>
+    <w:rsid w:val="00316450"/>
+    <w:rPr>
+      <w:color w:val="0563C1" w:themeColor="hyperlink"/>
+      <w:u w:val="single"/>
+    </w:rPr>
+  </w:style>
+  <w:style w:type="character" w:styleId="UnresolvedMention">
+    <w:name w:val="Unresolved Mention"/>
+    <w:basedOn w:val="DefaultParagraphFont"/>
+    <w:uiPriority w:val="99"/>
+    <w:semiHidden/>
+    <w:unhideWhenUsed/>
+    <w:rsid w:val="00316450"/>
+    <w:rPr>
+      <w:color w:val="605E5C"/>
+      <w:shd w:val="clear" w:color="auto" w:fill="E1DFDD"/>
+    </w:rPr>
+  </w:style>
 </w:styles>
 </file>
 

</xml_diff>